<commit_message>
write new design document
</commit_message>
<xml_diff>
--- a/Assets/Design Document/chameleon ball - design.docx
+++ b/Assets/Design Document/chameleon ball - design.docx
@@ -345,6 +345,14 @@
     </w:p>
     <w:sdt>
       <w:sdtPr>
+        <w:rPr>
+          <w:rFonts w:asciiTheme="minorHAnsi" w:eastAsiaTheme="minorEastAsia" w:hAnsiTheme="minorHAnsi" w:cstheme="minorBidi"/>
+          <w:color w:val="auto"/>
+          <w:kern w:val="2"/>
+          <w:sz w:val="21"/>
+          <w:szCs w:val="22"/>
+          <w:lang w:eastAsia="zh-CN"/>
+        </w:rPr>
         <w:id w:val="399019905"/>
         <w:docPartObj>
           <w:docPartGallery w:val="Table of Contents"/>
@@ -353,15 +361,9 @@
       </w:sdtPr>
       <w:sdtEndPr>
         <w:rPr>
-          <w:rFonts w:asciiTheme="minorHAnsi" w:eastAsiaTheme="minorEastAsia" w:hAnsiTheme="minorHAnsi" w:cstheme="minorBidi"/>
           <w:b/>
           <w:bCs/>
           <w:noProof/>
-          <w:color w:val="auto"/>
-          <w:kern w:val="2"/>
-          <w:sz w:val="21"/>
-          <w:szCs w:val="22"/>
-          <w:lang w:eastAsia="zh-CN"/>
         </w:rPr>
       </w:sdtEndPr>
       <w:sdtContent>
@@ -392,13 +394,12 @@
           <w:r>
             <w:fldChar w:fldCharType="separate"/>
           </w:r>
-          <w:hyperlink w:anchor="_Toc486437213" w:history="1">
+          <w:hyperlink w:anchor="_Toc486490192" w:history="1">
             <w:r>
               <w:rPr>
                 <w:rStyle w:val="Hyperlink"/>
                 <w:rFonts w:ascii="Arial" w:hAnsi="Arial" w:cs="Arial"/>
                 <w:noProof/>
-                <w:shd w:val="pct15" w:color="auto" w:fill="FFFFFF"/>
               </w:rPr>
               <w:t>Version Information</w:t>
             </w:r>
@@ -421,7 +422,7 @@
                 <w:noProof/>
                 <w:webHidden/>
               </w:rPr>
-              <w:instrText xml:space="preserve"> PAGEREF _Toc486437213 \h </w:instrText>
+              <w:instrText xml:space="preserve"> PAGEREF _Toc486490192 \h </w:instrText>
             </w:r>
             <w:r>
               <w:rPr>
@@ -462,13 +463,12 @@
               <w:noProof/>
             </w:rPr>
           </w:pPr>
-          <w:hyperlink w:anchor="_Toc486437214" w:history="1">
+          <w:hyperlink w:anchor="_Toc486490193" w:history="1">
             <w:r>
               <w:rPr>
                 <w:rStyle w:val="Hyperlink"/>
                 <w:rFonts w:ascii="Arial" w:hAnsi="Arial" w:cs="Arial"/>
                 <w:noProof/>
-                <w:shd w:val="pct15" w:color="auto" w:fill="FFFFFF"/>
               </w:rPr>
               <w:t>Introduction</w:t>
             </w:r>
@@ -491,7 +491,352 @@
                 <w:noProof/>
                 <w:webHidden/>
               </w:rPr>
-              <w:instrText xml:space="preserve"> PAGEREF _Toc486437214 \h </w:instrText>
+              <w:instrText xml:space="preserve"> PAGEREF _Toc486490193 \h </w:instrText>
+            </w:r>
+            <w:r>
+              <w:rPr>
+                <w:noProof/>
+                <w:webHidden/>
+              </w:rPr>
+            </w:r>
+            <w:r>
+              <w:rPr>
+                <w:noProof/>
+                <w:webHidden/>
+              </w:rPr>
+              <w:fldChar w:fldCharType="separate"/>
+            </w:r>
+            <w:r>
+              <w:rPr>
+                <w:noProof/>
+                <w:webHidden/>
+              </w:rPr>
+              <w:t>4</w:t>
+            </w:r>
+            <w:r>
+              <w:rPr>
+                <w:noProof/>
+                <w:webHidden/>
+              </w:rPr>
+              <w:fldChar w:fldCharType="end"/>
+            </w:r>
+          </w:hyperlink>
+        </w:p>
+        <w:p>
+          <w:pPr>
+            <w:pStyle w:val="TOC1"/>
+            <w:tabs>
+              <w:tab w:val="right" w:leader="dot" w:pos="8296"/>
+            </w:tabs>
+            <w:rPr>
+              <w:noProof/>
+            </w:rPr>
+          </w:pPr>
+          <w:hyperlink w:anchor="_Toc486490194" w:history="1">
+            <w:r>
+              <w:rPr>
+                <w:rStyle w:val="Hyperlink"/>
+                <w:rFonts w:ascii="Arial" w:hAnsi="Arial" w:cs="Arial"/>
+                <w:noProof/>
+              </w:rPr>
+              <w:t>Game Structure</w:t>
+            </w:r>
+            <w:r>
+              <w:rPr>
+                <w:noProof/>
+                <w:webHidden/>
+              </w:rPr>
+              <w:tab/>
+            </w:r>
+            <w:r>
+              <w:rPr>
+                <w:noProof/>
+                <w:webHidden/>
+              </w:rPr>
+              <w:fldChar w:fldCharType="begin"/>
+            </w:r>
+            <w:r>
+              <w:rPr>
+                <w:noProof/>
+                <w:webHidden/>
+              </w:rPr>
+              <w:instrText xml:space="preserve"> PAGEREF _Toc486490194 \h </w:instrText>
+            </w:r>
+            <w:r>
+              <w:rPr>
+                <w:noProof/>
+                <w:webHidden/>
+              </w:rPr>
+            </w:r>
+            <w:r>
+              <w:rPr>
+                <w:noProof/>
+                <w:webHidden/>
+              </w:rPr>
+              <w:fldChar w:fldCharType="separate"/>
+            </w:r>
+            <w:r>
+              <w:rPr>
+                <w:noProof/>
+                <w:webHidden/>
+              </w:rPr>
+              <w:t>4</w:t>
+            </w:r>
+            <w:r>
+              <w:rPr>
+                <w:noProof/>
+                <w:webHidden/>
+              </w:rPr>
+              <w:fldChar w:fldCharType="end"/>
+            </w:r>
+          </w:hyperlink>
+        </w:p>
+        <w:p>
+          <w:pPr>
+            <w:pStyle w:val="TOC2"/>
+            <w:tabs>
+              <w:tab w:val="right" w:leader="dot" w:pos="8296"/>
+            </w:tabs>
+            <w:rPr>
+              <w:noProof/>
+            </w:rPr>
+          </w:pPr>
+          <w:hyperlink w:anchor="_Toc486490195" w:history="1">
+            <w:r>
+              <w:rPr>
+                <w:rStyle w:val="Hyperlink"/>
+                <w:rFonts w:ascii="Arial" w:hAnsi="Arial" w:cs="Arial"/>
+                <w:noProof/>
+              </w:rPr>
+              <w:t>Control</w:t>
+            </w:r>
+            <w:r>
+              <w:rPr>
+                <w:noProof/>
+                <w:webHidden/>
+              </w:rPr>
+              <w:tab/>
+            </w:r>
+            <w:r>
+              <w:rPr>
+                <w:noProof/>
+                <w:webHidden/>
+              </w:rPr>
+              <w:fldChar w:fldCharType="begin"/>
+            </w:r>
+            <w:r>
+              <w:rPr>
+                <w:noProof/>
+                <w:webHidden/>
+              </w:rPr>
+              <w:instrText xml:space="preserve"> PAGEREF _Toc486490195 \h </w:instrText>
+            </w:r>
+            <w:r>
+              <w:rPr>
+                <w:noProof/>
+                <w:webHidden/>
+              </w:rPr>
+            </w:r>
+            <w:r>
+              <w:rPr>
+                <w:noProof/>
+                <w:webHidden/>
+              </w:rPr>
+              <w:fldChar w:fldCharType="separate"/>
+            </w:r>
+            <w:r>
+              <w:rPr>
+                <w:noProof/>
+                <w:webHidden/>
+              </w:rPr>
+              <w:t>4</w:t>
+            </w:r>
+            <w:r>
+              <w:rPr>
+                <w:noProof/>
+                <w:webHidden/>
+              </w:rPr>
+              <w:fldChar w:fldCharType="end"/>
+            </w:r>
+          </w:hyperlink>
+        </w:p>
+        <w:p>
+          <w:pPr>
+            <w:pStyle w:val="TOC2"/>
+            <w:tabs>
+              <w:tab w:val="right" w:leader="dot" w:pos="8296"/>
+            </w:tabs>
+            <w:rPr>
+              <w:noProof/>
+            </w:rPr>
+          </w:pPr>
+          <w:hyperlink w:anchor="_Toc486490196" w:history="1">
+            <w:r>
+              <w:rPr>
+                <w:rStyle w:val="Hyperlink"/>
+                <w:rFonts w:ascii="Arial" w:hAnsi="Arial" w:cs="Arial"/>
+                <w:noProof/>
+              </w:rPr>
+              <w:t>Rule</w:t>
+            </w:r>
+            <w:r>
+              <w:rPr>
+                <w:noProof/>
+                <w:webHidden/>
+              </w:rPr>
+              <w:tab/>
+            </w:r>
+            <w:r>
+              <w:rPr>
+                <w:noProof/>
+                <w:webHidden/>
+              </w:rPr>
+              <w:fldChar w:fldCharType="begin"/>
+            </w:r>
+            <w:r>
+              <w:rPr>
+                <w:noProof/>
+                <w:webHidden/>
+              </w:rPr>
+              <w:instrText xml:space="preserve"> PAGEREF _Toc486490196 \h </w:instrText>
+            </w:r>
+            <w:r>
+              <w:rPr>
+                <w:noProof/>
+                <w:webHidden/>
+              </w:rPr>
+            </w:r>
+            <w:r>
+              <w:rPr>
+                <w:noProof/>
+                <w:webHidden/>
+              </w:rPr>
+              <w:fldChar w:fldCharType="separate"/>
+            </w:r>
+            <w:r>
+              <w:rPr>
+                <w:noProof/>
+                <w:webHidden/>
+              </w:rPr>
+              <w:t>4</w:t>
+            </w:r>
+            <w:r>
+              <w:rPr>
+                <w:noProof/>
+                <w:webHidden/>
+              </w:rPr>
+              <w:fldChar w:fldCharType="end"/>
+            </w:r>
+          </w:hyperlink>
+        </w:p>
+        <w:p>
+          <w:pPr>
+            <w:pStyle w:val="TOC1"/>
+            <w:tabs>
+              <w:tab w:val="right" w:leader="dot" w:pos="8296"/>
+            </w:tabs>
+            <w:rPr>
+              <w:noProof/>
+            </w:rPr>
+          </w:pPr>
+          <w:hyperlink w:anchor="_Toc486490197" w:history="1">
+            <w:r>
+              <w:rPr>
+                <w:rStyle w:val="Hyperlink"/>
+                <w:rFonts w:ascii="Arial" w:hAnsi="Arial" w:cs="Arial"/>
+                <w:noProof/>
+              </w:rPr>
+              <w:t>Level Design</w:t>
+            </w:r>
+            <w:r>
+              <w:rPr>
+                <w:noProof/>
+                <w:webHidden/>
+              </w:rPr>
+              <w:tab/>
+            </w:r>
+            <w:r>
+              <w:rPr>
+                <w:noProof/>
+                <w:webHidden/>
+              </w:rPr>
+              <w:fldChar w:fldCharType="begin"/>
+            </w:r>
+            <w:r>
+              <w:rPr>
+                <w:noProof/>
+                <w:webHidden/>
+              </w:rPr>
+              <w:instrText xml:space="preserve"> PAGEREF _Toc486490197 \h </w:instrText>
+            </w:r>
+            <w:r>
+              <w:rPr>
+                <w:noProof/>
+                <w:webHidden/>
+              </w:rPr>
+            </w:r>
+            <w:r>
+              <w:rPr>
+                <w:noProof/>
+                <w:webHidden/>
+              </w:rPr>
+              <w:fldChar w:fldCharType="separate"/>
+            </w:r>
+            <w:r>
+              <w:rPr>
+                <w:noProof/>
+                <w:webHidden/>
+              </w:rPr>
+              <w:t>4</w:t>
+            </w:r>
+            <w:r>
+              <w:rPr>
+                <w:noProof/>
+                <w:webHidden/>
+              </w:rPr>
+              <w:fldChar w:fldCharType="end"/>
+            </w:r>
+          </w:hyperlink>
+        </w:p>
+        <w:p>
+          <w:pPr>
+            <w:pStyle w:val="TOC2"/>
+            <w:tabs>
+              <w:tab w:val="right" w:leader="dot" w:pos="8296"/>
+            </w:tabs>
+            <w:rPr>
+              <w:noProof/>
+            </w:rPr>
+          </w:pPr>
+          <w:hyperlink w:anchor="_Toc486490198" w:history="1">
+            <w:r>
+              <w:rPr>
+                <w:rStyle w:val="Hyperlink"/>
+                <w:rFonts w:ascii="Arial" w:hAnsi="Arial" w:cs="Arial"/>
+                <w:noProof/>
+              </w:rPr>
+              <w:t>Level 1</w:t>
+            </w:r>
+            <w:r>
+              <w:rPr>
+                <w:noProof/>
+                <w:webHidden/>
+              </w:rPr>
+              <w:tab/>
+            </w:r>
+            <w:r>
+              <w:rPr>
+                <w:noProof/>
+                <w:webHidden/>
+              </w:rPr>
+              <w:fldChar w:fldCharType="begin"/>
+            </w:r>
+            <w:r>
+              <w:rPr>
+                <w:noProof/>
+                <w:webHidden/>
+              </w:rPr>
+              <w:instrText xml:space="preserve"> PAGEREF _Toc486490198 \h </w:instrText>
             </w:r>
             <w:r>
               <w:rPr>
@@ -525,7 +870,6 @@
         <w:p>
           <w:r>
             <w:rPr>
-              <w:b/>
               <w:bCs/>
               <w:noProof/>
             </w:rPr>
@@ -538,18 +882,12 @@
       <w:pPr>
         <w:widowControl/>
         <w:jc w:val="left"/>
-        <w:rPr>
-          <w:rFonts w:hint="eastAsia"/>
-        </w:rPr>
       </w:pPr>
     </w:p>
     <w:p>
       <w:pPr>
         <w:widowControl/>
         <w:jc w:val="left"/>
-        <w:rPr>
-          <w:rFonts w:hint="eastAsia"/>
-        </w:rPr>
       </w:pPr>
       <w:r>
         <w:br w:type="page"/>
@@ -644,7 +982,7 @@
           <w:p>
             <w:pPr>
               <w:rPr>
-                <w:rFonts w:ascii="Arial" w:hAnsi="Arial" w:cs="Arial" w:hint="eastAsia"/>
+                <w:rFonts w:ascii="Arial" w:hAnsi="Arial" w:cs="Arial"/>
                 <w:sz w:val="40"/>
               </w:rPr>
             </w:pPr>
@@ -667,7 +1005,7 @@
             <w:pPr>
               <w:jc w:val="center"/>
               <w:rPr>
-                <w:rFonts w:ascii="Arial" w:hAnsi="Arial" w:cs="Arial" w:hint="eastAsia"/>
+                <w:rFonts w:ascii="Arial" w:hAnsi="Arial" w:cs="Arial"/>
                 <w:sz w:val="22"/>
               </w:rPr>
             </w:pPr>
@@ -688,7 +1026,7 @@
             <w:pPr>
               <w:jc w:val="center"/>
               <w:rPr>
-                <w:rFonts w:ascii="Arial" w:hAnsi="Arial" w:cs="Arial" w:hint="eastAsia"/>
+                <w:rFonts w:ascii="Arial" w:hAnsi="Arial" w:cs="Arial"/>
                 <w:sz w:val="22"/>
               </w:rPr>
             </w:pPr>
@@ -709,7 +1047,7 @@
             <w:pPr>
               <w:jc w:val="center"/>
               <w:rPr>
-                <w:rFonts w:ascii="Arial" w:hAnsi="Arial" w:cs="Arial" w:hint="eastAsia"/>
+                <w:rFonts w:ascii="Arial" w:hAnsi="Arial" w:cs="Arial"/>
                 <w:sz w:val="22"/>
               </w:rPr>
             </w:pPr>
@@ -732,7 +1070,7 @@
             <w:pPr>
               <w:jc w:val="center"/>
               <w:rPr>
-                <w:rFonts w:ascii="Arial" w:hAnsi="Arial" w:cs="Arial" w:hint="eastAsia"/>
+                <w:rFonts w:ascii="Arial" w:hAnsi="Arial" w:cs="Arial"/>
                 <w:sz w:val="40"/>
               </w:rPr>
             </w:pPr>
@@ -753,7 +1091,7 @@
             <w:pPr>
               <w:jc w:val="center"/>
               <w:rPr>
-                <w:rFonts w:ascii="Arial" w:hAnsi="Arial" w:cs="Arial" w:hint="eastAsia"/>
+                <w:rFonts w:ascii="Arial" w:hAnsi="Arial" w:cs="Arial"/>
                 <w:sz w:val="40"/>
               </w:rPr>
             </w:pPr>
@@ -773,7 +1111,7 @@
           <w:p>
             <w:pPr>
               <w:rPr>
-                <w:rFonts w:ascii="Arial" w:hAnsi="Arial" w:cs="Arial" w:hint="eastAsia"/>
+                <w:rFonts w:ascii="Arial" w:hAnsi="Arial" w:cs="Arial"/>
                 <w:sz w:val="40"/>
               </w:rPr>
             </w:pPr>
@@ -799,12 +1137,12 @@
       <w:pPr>
         <w:outlineLvl w:val="0"/>
         <w:rPr>
-          <w:rFonts w:ascii="Arial" w:hAnsi="Arial" w:cs="Arial" w:hint="eastAsia"/>
+          <w:rFonts w:ascii="Arial" w:hAnsi="Arial" w:cs="Arial"/>
           <w:sz w:val="32"/>
           <w:shd w:val="pct15" w:color="auto" w:fill="FFFFFF"/>
         </w:rPr>
       </w:pPr>
-      <w:bookmarkStart w:id="0" w:name="_Toc486437213"/>
+      <w:bookmarkStart w:id="0" w:name="_Toc486490192"/>
       <w:r>
         <w:rPr>
           <w:rFonts w:ascii="Arial" w:hAnsi="Arial" w:cs="Arial" w:hint="eastAsia"/>
@@ -845,7 +1183,7 @@
           <w:shd w:val="pct15" w:color="auto" w:fill="FFFFFF"/>
         </w:rPr>
       </w:pPr>
-      <w:bookmarkStart w:id="1" w:name="_Toc486437214"/>
+      <w:bookmarkStart w:id="1" w:name="_Toc486490193"/>
       <w:r>
         <w:rPr>
           <w:rFonts w:ascii="Arial" w:hAnsi="Arial" w:cs="Arial" w:hint="eastAsia"/>
@@ -889,6 +1227,7 @@
           <w:szCs w:val="24"/>
         </w:rPr>
       </w:pPr>
+      <w:bookmarkStart w:id="2" w:name="OLE_LINK1"/>
       <w:r>
         <w:rPr>
           <w:noProof/>
@@ -984,6 +1323,7 @@
         <w:t xml:space="preserve"> </w:t>
       </w:r>
     </w:p>
+    <w:bookmarkEnd w:id="2"/>
     <w:p>
       <w:pPr>
         <w:rPr>
@@ -1038,6 +1378,7 @@
           <w:shd w:val="pct15" w:color="auto" w:fill="FFFFFF"/>
         </w:rPr>
       </w:pPr>
+      <w:bookmarkStart w:id="3" w:name="_Toc486490194"/>
       <w:r>
         <w:rPr>
           <w:rFonts w:ascii="Arial" w:hAnsi="Arial" w:cs="Arial" w:hint="eastAsia"/>
@@ -1046,6 +1387,7 @@
         </w:rPr>
         <w:t>Game Structure</w:t>
       </w:r>
+      <w:bookmarkEnd w:id="3"/>
       <w:r>
         <w:rPr>
           <w:rFonts w:ascii="Arial" w:hAnsi="Arial" w:cs="Arial"/>
@@ -1072,6 +1414,7 @@
           <w:sz w:val="28"/>
         </w:rPr>
       </w:pPr>
+      <w:bookmarkStart w:id="4" w:name="_Toc486490195"/>
       <w:r>
         <w:rPr>
           <w:rFonts w:ascii="Arial" w:hAnsi="Arial" w:cs="Arial" w:hint="eastAsia"/>
@@ -1080,6 +1423,7 @@
         </w:rPr>
         <w:t>Control</w:t>
       </w:r>
+      <w:bookmarkEnd w:id="4"/>
     </w:p>
     <w:p>
       <w:pPr>
@@ -1124,6 +1468,7 @@
           <w:sz w:val="28"/>
         </w:rPr>
       </w:pPr>
+      <w:bookmarkStart w:id="5" w:name="_Toc486490196"/>
       <w:r>
         <w:rPr>
           <w:rFonts w:ascii="Arial" w:hAnsi="Arial" w:cs="Arial"/>
@@ -1132,11 +1477,12 @@
         </w:rPr>
         <w:t>Rule</w:t>
       </w:r>
-    </w:p>
-    <w:p>
-      <w:pPr>
-        <w:rPr>
-          <w:rFonts w:ascii="Arial" w:hAnsi="Arial" w:cs="Arial" w:hint="eastAsia"/>
+      <w:bookmarkEnd w:id="5"/>
+    </w:p>
+    <w:p>
+      <w:pPr>
+        <w:rPr>
+          <w:rFonts w:ascii="Arial" w:hAnsi="Arial" w:cs="Arial"/>
           <w:sz w:val="24"/>
           <w:szCs w:val="24"/>
         </w:rPr>
@@ -1176,6 +1522,7 @@
           <w:shd w:val="pct15" w:color="auto" w:fill="FFFFFF"/>
         </w:rPr>
       </w:pPr>
+      <w:bookmarkStart w:id="6" w:name="_Toc486490197"/>
       <w:r>
         <w:rPr>
           <w:rFonts w:ascii="Arial" w:hAnsi="Arial" w:cs="Arial" w:hint="eastAsia"/>
@@ -1184,6 +1531,7 @@
         </w:rPr>
         <w:t>Level Design</w:t>
       </w:r>
+      <w:bookmarkEnd w:id="6"/>
       <w:r>
         <w:rPr>
           <w:rFonts w:ascii="Arial" w:hAnsi="Arial" w:cs="Arial"/>
@@ -1210,6 +1558,7 @@
           <w:sz w:val="28"/>
         </w:rPr>
       </w:pPr>
+      <w:bookmarkStart w:id="7" w:name="_Toc486490198"/>
       <w:r>
         <w:rPr>
           <w:rFonts w:ascii="Arial" w:hAnsi="Arial" w:cs="Arial"/>
@@ -1218,12 +1567,13 @@
         </w:rPr>
         <w:t>Level 1</w:t>
       </w:r>
+      <w:bookmarkEnd w:id="7"/>
     </w:p>
     <w:p>
       <w:pPr>
         <w:outlineLvl w:val="1"/>
         <w:rPr>
-          <w:rFonts w:ascii="Arial" w:hAnsi="Arial" w:cs="Arial"/>
+          <w:rFonts w:ascii="Arial" w:hAnsi="Arial" w:cs="Arial" w:hint="eastAsia"/>
           <w:b/>
           <w:sz w:val="28"/>
         </w:rPr>
@@ -1233,10 +1583,10 @@
           <w:noProof/>
         </w:rPr>
         <w:drawing>
-          <wp:inline distT="0" distB="0" distL="0" distR="0" wp14:anchorId="26BFDF0A" wp14:editId="7E3A8F79">
-            <wp:extent cx="5274310" cy="2971165"/>
-            <wp:effectExtent l="0" t="0" r="2540" b="635"/>
-            <wp:docPr id="4" name="Picture 4"/>
+          <wp:inline distT="0" distB="0" distL="0" distR="0" wp14:anchorId="732FB1D0" wp14:editId="7869CCD9">
+            <wp:extent cx="4943475" cy="3018698"/>
+            <wp:effectExtent l="0" t="0" r="0" b="0"/>
+            <wp:docPr id="3" name="Picture 3"/>
             <wp:cNvGraphicFramePr>
               <a:graphicFrameLocks xmlns:a="http://schemas.openxmlformats.org/drawingml/2006/main" noChangeAspect="1"/>
             </wp:cNvGraphicFramePr>
@@ -1256,7 +1606,7 @@
                   <pic:spPr>
                     <a:xfrm>
                       <a:off x="0" y="0"/>
-                      <a:ext cx="5274310" cy="2971165"/>
+                      <a:ext cx="4955034" cy="3025756"/>
                     </a:xfrm>
                     <a:prstGeom prst="rect">
                       <a:avLst/>
@@ -1287,7 +1637,7 @@
           <w:p>
             <w:pPr>
               <w:rPr>
-                <w:rFonts w:ascii="Arial" w:hAnsi="Arial" w:cs="Arial" w:hint="eastAsia"/>
+                <w:rFonts w:ascii="Arial" w:hAnsi="Arial" w:cs="Arial"/>
                 <w:b/>
                 <w:sz w:val="24"/>
                 <w:szCs w:val="24"/>
@@ -1312,7 +1662,7 @@
           <w:p>
             <w:pPr>
               <w:rPr>
-                <w:rFonts w:ascii="Arial" w:hAnsi="Arial" w:cs="Arial" w:hint="eastAsia"/>
+                <w:rFonts w:ascii="Arial" w:hAnsi="Arial" w:cs="Arial"/>
                 <w:b/>
                 <w:sz w:val="24"/>
                 <w:szCs w:val="24"/>
@@ -1338,7 +1688,7 @@
           <w:p>
             <w:pPr>
               <w:rPr>
-                <w:rFonts w:ascii="Arial" w:hAnsi="Arial" w:cs="Arial" w:hint="eastAsia"/>
+                <w:rFonts w:ascii="Arial" w:hAnsi="Arial" w:cs="Arial"/>
                 <w:sz w:val="24"/>
                 <w:szCs w:val="24"/>
               </w:rPr>
@@ -1360,7 +1710,7 @@
           <w:p>
             <w:pPr>
               <w:rPr>
-                <w:rFonts w:ascii="Arial" w:hAnsi="Arial" w:cs="Arial" w:hint="eastAsia"/>
+                <w:rFonts w:ascii="Arial" w:hAnsi="Arial" w:cs="Arial"/>
                 <w:sz w:val="24"/>
                 <w:szCs w:val="24"/>
               </w:rPr>
@@ -1392,18 +1742,26 @@
           <w:p>
             <w:pPr>
               <w:rPr>
+                <w:rFonts w:ascii="Arial" w:hAnsi="Arial" w:cs="Arial"/>
+                <w:sz w:val="24"/>
+                <w:szCs w:val="24"/>
+              </w:rPr>
+            </w:pPr>
+            <w:r>
+              <w:rPr>
+                <w:rFonts w:ascii="Arial" w:hAnsi="Arial" w:cs="Arial"/>
+                <w:sz w:val="24"/>
+                <w:szCs w:val="24"/>
+              </w:rPr>
+              <w:t>Light</w:t>
+            </w:r>
+            <w:r>
+              <w:rPr>
                 <w:rFonts w:ascii="Arial" w:hAnsi="Arial" w:cs="Arial" w:hint="eastAsia"/>
                 <w:sz w:val="24"/>
                 <w:szCs w:val="24"/>
               </w:rPr>
-            </w:pPr>
-            <w:r>
-              <w:rPr>
-                <w:rFonts w:ascii="Arial" w:hAnsi="Arial" w:cs="Arial"/>
-                <w:sz w:val="24"/>
-                <w:szCs w:val="24"/>
-              </w:rPr>
-              <w:t>Light</w:t>
+              <w:t>1</w:t>
             </w:r>
           </w:p>
         </w:tc>
@@ -1414,26 +1772,50 @@
           <w:p>
             <w:pPr>
               <w:rPr>
-                <w:rFonts w:ascii="Arial" w:hAnsi="Arial" w:cs="Arial" w:hint="eastAsia"/>
-                <w:sz w:val="24"/>
-                <w:szCs w:val="24"/>
-              </w:rPr>
-            </w:pPr>
-            <w:r>
-              <w:rPr>
-                <w:rFonts w:ascii="Arial" w:hAnsi="Arial" w:cs="Arial"/>
-                <w:sz w:val="24"/>
-                <w:szCs w:val="24"/>
-              </w:rPr>
-              <w:t xml:space="preserve">Click to </w:t>
-            </w:r>
-            <w:r>
-              <w:rPr>
-                <w:rFonts w:ascii="Arial" w:hAnsi="Arial" w:cs="Arial"/>
-                <w:sz w:val="24"/>
-                <w:szCs w:val="24"/>
-              </w:rPr>
-              <w:t>change the light color to create two color area – red or yellow</w:t>
+                <w:rFonts w:ascii="Arial" w:hAnsi="Arial" w:cs="Arial"/>
+                <w:sz w:val="24"/>
+                <w:szCs w:val="24"/>
+              </w:rPr>
+            </w:pPr>
+            <w:r>
+              <w:rPr>
+                <w:rFonts w:ascii="Arial" w:hAnsi="Arial" w:cs="Arial"/>
+                <w:sz w:val="24"/>
+                <w:szCs w:val="24"/>
+              </w:rPr>
+              <w:t>Click to change the light color</w:t>
+            </w:r>
+            <w:r>
+              <w:rPr>
+                <w:rFonts w:ascii="Arial" w:hAnsi="Arial" w:cs="Arial"/>
+                <w:sz w:val="24"/>
+                <w:szCs w:val="24"/>
+              </w:rPr>
+              <w:t xml:space="preserve"> of dangerous area 1</w:t>
+            </w:r>
+            <w:r>
+              <w:rPr>
+                <w:rFonts w:ascii="Arial" w:hAnsi="Arial" w:cs="Arial"/>
+                <w:sz w:val="24"/>
+                <w:szCs w:val="24"/>
+              </w:rPr>
+              <w:t xml:space="preserve"> </w:t>
+            </w:r>
+            <w:r>
+              <w:rPr>
+                <w:rFonts w:ascii="Arial" w:hAnsi="Arial" w:cs="Arial"/>
+                <w:sz w:val="24"/>
+                <w:szCs w:val="24"/>
+              </w:rPr>
+              <w:t>-</w:t>
+            </w:r>
+            <w:r>
+              <w:rPr>
+                <w:rFonts w:ascii="Arial" w:hAnsi="Arial" w:cs="Arial"/>
+                <w:sz w:val="24"/>
+                <w:szCs w:val="24"/>
+              </w:rPr>
+              <w:t xml:space="preserve"> red or yellow</w:t>
             </w:r>
           </w:p>
         </w:tc>
@@ -1446,18 +1828,26 @@
           <w:p>
             <w:pPr>
               <w:rPr>
+                <w:rFonts w:ascii="Arial" w:hAnsi="Arial" w:cs="Arial"/>
+                <w:sz w:val="24"/>
+                <w:szCs w:val="24"/>
+              </w:rPr>
+            </w:pPr>
+            <w:r>
+              <w:rPr>
                 <w:rFonts w:ascii="Arial" w:hAnsi="Arial" w:cs="Arial" w:hint="eastAsia"/>
                 <w:sz w:val="24"/>
                 <w:szCs w:val="24"/>
               </w:rPr>
-            </w:pPr>
+              <w:t>S</w:t>
+            </w:r>
             <w:r>
               <w:rPr>
                 <w:rFonts w:ascii="Arial" w:hAnsi="Arial" w:cs="Arial" w:hint="eastAsia"/>
                 <w:sz w:val="24"/>
                 <w:szCs w:val="24"/>
               </w:rPr>
-              <w:t>Salad ejector</w:t>
+              <w:t>auce</w:t>
             </w:r>
           </w:p>
         </w:tc>
@@ -1468,18 +1858,34 @@
           <w:p>
             <w:pPr>
               <w:rPr>
+                <w:rFonts w:ascii="Arial" w:hAnsi="Arial" w:cs="Arial"/>
+                <w:sz w:val="24"/>
+                <w:szCs w:val="24"/>
+              </w:rPr>
+            </w:pPr>
+            <w:r>
+              <w:rPr>
                 <w:rFonts w:ascii="Arial" w:hAnsi="Arial" w:cs="Arial" w:hint="eastAsia"/>
                 <w:sz w:val="24"/>
                 <w:szCs w:val="24"/>
               </w:rPr>
-            </w:pPr>
+              <w:t xml:space="preserve">Click then </w:t>
+            </w:r>
+            <w:r>
+              <w:rPr>
+                <w:rFonts w:ascii="Arial" w:hAnsi="Arial" w:cs="Arial"/>
+                <w:sz w:val="24"/>
+                <w:szCs w:val="24"/>
+              </w:rPr>
+              <w:t>pump</w:t>
+            </w:r>
             <w:r>
               <w:rPr>
                 <w:rFonts w:ascii="Arial" w:hAnsi="Arial" w:cs="Arial" w:hint="eastAsia"/>
                 <w:sz w:val="24"/>
                 <w:szCs w:val="24"/>
               </w:rPr>
-              <w:t>Click then eject salad to change ball</w:t>
+              <w:t xml:space="preserve"> to change ball</w:t>
             </w:r>
             <w:r>
               <w:rPr>
@@ -1500,18 +1906,18 @@
           <w:p>
             <w:pPr>
               <w:rPr>
-                <w:rFonts w:ascii="Arial" w:hAnsi="Arial" w:cs="Arial" w:hint="eastAsia"/>
-                <w:sz w:val="24"/>
-                <w:szCs w:val="24"/>
-              </w:rPr>
-            </w:pPr>
-            <w:r>
-              <w:rPr>
-                <w:rFonts w:ascii="Arial" w:hAnsi="Arial" w:cs="Arial"/>
-                <w:sz w:val="24"/>
-                <w:szCs w:val="24"/>
-              </w:rPr>
-              <w:t xml:space="preserve">Ketchup </w:t>
+                <w:rFonts w:ascii="Arial" w:hAnsi="Arial" w:cs="Arial"/>
+                <w:sz w:val="24"/>
+                <w:szCs w:val="24"/>
+              </w:rPr>
+            </w:pPr>
+            <w:r>
+              <w:rPr>
+                <w:rFonts w:ascii="Arial" w:hAnsi="Arial" w:cs="Arial"/>
+                <w:sz w:val="24"/>
+                <w:szCs w:val="24"/>
+              </w:rPr>
+              <w:t>Light2</w:t>
             </w:r>
           </w:p>
         </w:tc>
@@ -1522,26 +1928,58 @@
           <w:p>
             <w:pPr>
               <w:rPr>
-                <w:rFonts w:ascii="Arial" w:hAnsi="Arial" w:cs="Arial" w:hint="eastAsia"/>
-                <w:sz w:val="24"/>
-                <w:szCs w:val="24"/>
-              </w:rPr>
-            </w:pPr>
-            <w:r>
-              <w:rPr>
-                <w:rFonts w:ascii="Arial" w:hAnsi="Arial" w:cs="Arial" w:hint="eastAsia"/>
-                <w:sz w:val="24"/>
-                <w:szCs w:val="24"/>
-              </w:rPr>
-              <w:t>Click then sque</w:t>
-            </w:r>
-            <w:r>
-              <w:rPr>
-                <w:rFonts w:ascii="Arial" w:hAnsi="Arial" w:cs="Arial"/>
-                <w:sz w:val="24"/>
-                <w:szCs w:val="24"/>
-              </w:rPr>
-              <w:t>eze to change ball into red</w:t>
+                <w:rFonts w:ascii="Arial" w:hAnsi="Arial" w:cs="Arial"/>
+                <w:sz w:val="24"/>
+                <w:szCs w:val="24"/>
+              </w:rPr>
+            </w:pPr>
+            <w:r>
+              <w:rPr>
+                <w:rFonts w:ascii="Arial" w:hAnsi="Arial" w:cs="Arial"/>
+                <w:sz w:val="24"/>
+                <w:szCs w:val="24"/>
+              </w:rPr>
+              <w:t>Click to change the light color</w:t>
+            </w:r>
+            <w:r>
+              <w:rPr>
+                <w:rFonts w:ascii="Arial" w:hAnsi="Arial" w:cs="Arial"/>
+                <w:sz w:val="24"/>
+                <w:szCs w:val="24"/>
+              </w:rPr>
+              <w:t xml:space="preserve"> of dangerous area 2</w:t>
+            </w:r>
+            <w:r>
+              <w:rPr>
+                <w:rFonts w:ascii="Arial" w:hAnsi="Arial" w:cs="Arial"/>
+                <w:sz w:val="24"/>
+                <w:szCs w:val="24"/>
+              </w:rPr>
+              <w:t xml:space="preserve"> </w:t>
+            </w:r>
+            <w:r>
+              <w:rPr>
+                <w:rFonts w:ascii="Arial" w:hAnsi="Arial" w:cs="Arial"/>
+                <w:sz w:val="24"/>
+                <w:szCs w:val="24"/>
+              </w:rPr>
+              <w:t xml:space="preserve">- </w:t>
+            </w:r>
+            <w:r>
+              <w:rPr>
+                <w:rFonts w:ascii="Arial" w:hAnsi="Arial" w:cs="Arial"/>
+                <w:sz w:val="24"/>
+                <w:szCs w:val="24"/>
+              </w:rPr>
+              <w:t xml:space="preserve">red or </w:t>
+            </w:r>
+            <w:r>
+              <w:rPr>
+                <w:rFonts w:ascii="Arial" w:hAnsi="Arial" w:cs="Arial"/>
+                <w:sz w:val="24"/>
+                <w:szCs w:val="24"/>
+              </w:rPr>
+              <w:t>sauce</w:t>
             </w:r>
           </w:p>
         </w:tc>
@@ -1554,18 +1992,18 @@
           <w:p>
             <w:pPr>
               <w:rPr>
+                <w:rFonts w:ascii="Arial" w:hAnsi="Arial" w:cs="Arial"/>
+                <w:sz w:val="24"/>
+                <w:szCs w:val="24"/>
+              </w:rPr>
+            </w:pPr>
+            <w:r>
+              <w:rPr>
                 <w:rFonts w:ascii="Arial" w:hAnsi="Arial" w:cs="Arial" w:hint="eastAsia"/>
                 <w:sz w:val="24"/>
                 <w:szCs w:val="24"/>
               </w:rPr>
-            </w:pPr>
-            <w:r>
-              <w:rPr>
-                <w:rFonts w:ascii="Arial" w:hAnsi="Arial" w:cs="Arial" w:hint="eastAsia"/>
-                <w:sz w:val="24"/>
-                <w:szCs w:val="24"/>
-              </w:rPr>
-              <w:t>Fire</w:t>
+              <w:t>Flour</w:t>
             </w:r>
           </w:p>
         </w:tc>
@@ -1587,8 +2025,42 @@
                 <w:sz w:val="24"/>
                 <w:szCs w:val="24"/>
               </w:rPr>
-              <w:t>Create red area</w:t>
-            </w:r>
+              <w:t xml:space="preserve">Click then </w:t>
+            </w:r>
+            <w:r>
+              <w:rPr>
+                <w:rFonts w:ascii="Arial" w:hAnsi="Arial" w:cs="Arial"/>
+                <w:sz w:val="24"/>
+                <w:szCs w:val="24"/>
+              </w:rPr>
+              <w:t>eject flour</w:t>
+            </w:r>
+            <w:r>
+              <w:rPr>
+                <w:rFonts w:ascii="Arial" w:hAnsi="Arial" w:cs="Arial" w:hint="eastAsia"/>
+                <w:sz w:val="24"/>
+                <w:szCs w:val="24"/>
+              </w:rPr>
+              <w:t xml:space="preserve"> </w:t>
+            </w:r>
+            <w:r>
+              <w:rPr>
+                <w:rFonts w:ascii="Arial" w:hAnsi="Arial" w:cs="Arial"/>
+                <w:sz w:val="24"/>
+                <w:szCs w:val="24"/>
+              </w:rPr>
+              <w:t xml:space="preserve">to change ball into </w:t>
+            </w:r>
+            <w:r>
+              <w:rPr>
+                <w:rFonts w:ascii="Arial" w:hAnsi="Arial" w:cs="Arial"/>
+                <w:sz w:val="24"/>
+                <w:szCs w:val="24"/>
+              </w:rPr>
+              <w:t>white to cross the area 3</w:t>
+            </w:r>
+            <w:bookmarkStart w:id="8" w:name="_GoBack"/>
+            <w:bookmarkEnd w:id="8"/>
           </w:p>
         </w:tc>
       </w:tr>
@@ -1600,18 +2072,18 @@
           <w:p>
             <w:pPr>
               <w:rPr>
-                <w:rFonts w:ascii="Arial" w:hAnsi="Arial" w:cs="Arial" w:hint="eastAsia"/>
-                <w:sz w:val="24"/>
-                <w:szCs w:val="24"/>
-              </w:rPr>
-            </w:pPr>
-            <w:r>
-              <w:rPr>
-                <w:rFonts w:ascii="Arial" w:hAnsi="Arial" w:cs="Arial" w:hint="eastAsia"/>
-                <w:sz w:val="24"/>
-                <w:szCs w:val="24"/>
-              </w:rPr>
-              <w:t xml:space="preserve">Water boiler </w:t>
+                <w:rFonts w:ascii="Arial" w:hAnsi="Arial" w:cs="Arial"/>
+                <w:sz w:val="24"/>
+                <w:szCs w:val="24"/>
+              </w:rPr>
+            </w:pPr>
+            <w:r>
+              <w:rPr>
+                <w:rFonts w:ascii="Arial" w:hAnsi="Arial" w:cs="Arial"/>
+                <w:sz w:val="24"/>
+                <w:szCs w:val="24"/>
+              </w:rPr>
+              <w:t>Light3</w:t>
             </w:r>
           </w:p>
         </w:tc>
@@ -1622,18 +2094,26 @@
           <w:p>
             <w:pPr>
               <w:rPr>
-                <w:rFonts w:ascii="Arial" w:hAnsi="Arial" w:cs="Arial" w:hint="eastAsia"/>
-                <w:sz w:val="24"/>
-                <w:szCs w:val="24"/>
-              </w:rPr>
-            </w:pPr>
-            <w:r>
-              <w:rPr>
-                <w:rFonts w:ascii="Arial" w:hAnsi="Arial" w:cs="Arial" w:hint="eastAsia"/>
-                <w:sz w:val="24"/>
-                <w:szCs w:val="24"/>
-              </w:rPr>
-              <w:t>Create white area</w:t>
+                <w:rFonts w:ascii="Arial" w:hAnsi="Arial" w:cs="Arial"/>
+                <w:sz w:val="24"/>
+                <w:szCs w:val="24"/>
+              </w:rPr>
+            </w:pPr>
+            <w:r>
+              <w:rPr>
+                <w:rFonts w:ascii="Arial" w:hAnsi="Arial" w:cs="Arial"/>
+                <w:sz w:val="24"/>
+                <w:szCs w:val="24"/>
+              </w:rPr>
+              <w:t xml:space="preserve">Click to change the light color of dangerous area 2 - red or </w:t>
+            </w:r>
+            <w:r>
+              <w:rPr>
+                <w:rFonts w:ascii="Arial" w:hAnsi="Arial" w:cs="Arial"/>
+                <w:sz w:val="24"/>
+                <w:szCs w:val="24"/>
+              </w:rPr>
+              <w:t>white</w:t>
             </w:r>
           </w:p>
         </w:tc>
@@ -1646,26 +2126,18 @@
           <w:p>
             <w:pPr>
               <w:rPr>
-                <w:rFonts w:ascii="Arial" w:hAnsi="Arial" w:cs="Arial" w:hint="eastAsia"/>
-                <w:sz w:val="24"/>
-                <w:szCs w:val="24"/>
-              </w:rPr>
-            </w:pPr>
-            <w:r>
-              <w:rPr>
-                <w:rFonts w:ascii="Arial" w:hAnsi="Arial" w:cs="Arial"/>
-                <w:sz w:val="24"/>
-                <w:szCs w:val="24"/>
-              </w:rPr>
-              <w:t>C</w:t>
-            </w:r>
-            <w:r>
-              <w:rPr>
-                <w:rFonts w:ascii="Arial" w:hAnsi="Arial" w:cs="Arial" w:hint="eastAsia"/>
-                <w:sz w:val="24"/>
-                <w:szCs w:val="24"/>
-              </w:rPr>
-              <w:t>olander</w:t>
+                <w:rFonts w:ascii="Arial" w:hAnsi="Arial" w:cs="Arial"/>
+                <w:sz w:val="24"/>
+                <w:szCs w:val="24"/>
+              </w:rPr>
+            </w:pPr>
+            <w:r>
+              <w:rPr>
+                <w:rFonts w:ascii="Arial" w:hAnsi="Arial" w:cs="Arial"/>
+                <w:sz w:val="24"/>
+                <w:szCs w:val="24"/>
+              </w:rPr>
+              <w:t>Knife</w:t>
             </w:r>
           </w:p>
         </w:tc>
@@ -1676,26 +2148,18 @@
           <w:p>
             <w:pPr>
               <w:rPr>
+                <w:rFonts w:ascii="Arial" w:hAnsi="Arial" w:cs="Arial"/>
+                <w:sz w:val="24"/>
+                <w:szCs w:val="24"/>
+              </w:rPr>
+            </w:pPr>
+            <w:r>
+              <w:rPr>
                 <w:rFonts w:ascii="Arial" w:hAnsi="Arial" w:cs="Arial" w:hint="eastAsia"/>
                 <w:sz w:val="24"/>
                 <w:szCs w:val="24"/>
               </w:rPr>
-            </w:pPr>
-            <w:r>
-              <w:rPr>
-                <w:rFonts w:ascii="Arial" w:hAnsi="Arial" w:cs="Arial" w:hint="eastAsia"/>
-                <w:sz w:val="24"/>
-                <w:szCs w:val="24"/>
-              </w:rPr>
-              <w:t xml:space="preserve">When ball cross, </w:t>
-            </w:r>
-            <w:r>
-              <w:rPr>
-                <w:rFonts w:ascii="Arial" w:hAnsi="Arial" w:cs="Arial"/>
-                <w:sz w:val="24"/>
-                <w:szCs w:val="24"/>
-              </w:rPr>
-              <w:t>it is split into two balls</w:t>
+              <w:t>Create to split balls into two</w:t>
             </w:r>
           </w:p>
         </w:tc>
@@ -1715,11 +2179,19 @@
             </w:pPr>
             <w:r>
               <w:rPr>
+                <w:rFonts w:ascii="Arial" w:hAnsi="Arial" w:cs="Arial"/>
+                <w:sz w:val="24"/>
+                <w:szCs w:val="24"/>
+              </w:rPr>
+              <w:t>C</w:t>
+            </w:r>
+            <w:r>
+              <w:rPr>
                 <w:rFonts w:ascii="Arial" w:hAnsi="Arial" w:cs="Arial" w:hint="eastAsia"/>
                 <w:sz w:val="24"/>
                 <w:szCs w:val="24"/>
               </w:rPr>
-              <w:t>Dustbin</w:t>
+              <w:t>olander</w:t>
             </w:r>
           </w:p>
         </w:tc>
@@ -1730,26 +2202,26 @@
           <w:p>
             <w:pPr>
               <w:rPr>
+                <w:rFonts w:ascii="Arial" w:hAnsi="Arial" w:cs="Arial"/>
+                <w:sz w:val="24"/>
+                <w:szCs w:val="24"/>
+              </w:rPr>
+            </w:pPr>
+            <w:r>
+              <w:rPr>
                 <w:rFonts w:ascii="Arial" w:hAnsi="Arial" w:cs="Arial" w:hint="eastAsia"/>
                 <w:sz w:val="24"/>
                 <w:szCs w:val="24"/>
               </w:rPr>
-            </w:pPr>
-            <w:r>
-              <w:rPr>
-                <w:rFonts w:ascii="Arial" w:hAnsi="Arial" w:cs="Arial" w:hint="eastAsia"/>
-                <w:sz w:val="24"/>
-                <w:szCs w:val="24"/>
-              </w:rPr>
-              <w:t>Click then</w:t>
-            </w:r>
-            <w:r>
-              <w:rPr>
-                <w:rFonts w:ascii="Arial" w:hAnsi="Arial" w:cs="Arial"/>
-                <w:sz w:val="24"/>
-                <w:szCs w:val="24"/>
-              </w:rPr>
-              <w:t xml:space="preserve"> producing dust to change the ball into black</w:t>
+              <w:t xml:space="preserve">When ball cross, </w:t>
+            </w:r>
+            <w:r>
+              <w:rPr>
+                <w:rFonts w:ascii="Arial" w:hAnsi="Arial" w:cs="Arial"/>
+                <w:sz w:val="24"/>
+                <w:szCs w:val="24"/>
+              </w:rPr>
+              <w:t>it is split into two balls</w:t>
             </w:r>
           </w:p>
         </w:tc>
@@ -1762,26 +2234,18 @@
           <w:p>
             <w:pPr>
               <w:rPr>
+                <w:rFonts w:ascii="Arial" w:hAnsi="Arial" w:cs="Arial"/>
+                <w:sz w:val="24"/>
+                <w:szCs w:val="24"/>
+              </w:rPr>
+            </w:pPr>
+            <w:r>
+              <w:rPr>
                 <w:rFonts w:ascii="Arial" w:hAnsi="Arial" w:cs="Arial" w:hint="eastAsia"/>
                 <w:sz w:val="24"/>
                 <w:szCs w:val="24"/>
               </w:rPr>
-            </w:pPr>
-            <w:r>
-              <w:rPr>
-                <w:rFonts w:ascii="Arial" w:hAnsi="Arial" w:cs="Arial" w:hint="eastAsia"/>
-                <w:sz w:val="24"/>
-                <w:szCs w:val="24"/>
-              </w:rPr>
-              <w:t>To</w:t>
-            </w:r>
-            <w:r>
-              <w:rPr>
-                <w:rFonts w:ascii="Arial" w:hAnsi="Arial" w:cs="Arial"/>
-                <w:sz w:val="24"/>
-                <w:szCs w:val="24"/>
-              </w:rPr>
-              <w:t>aster</w:t>
+              <w:t>Dustbin</w:t>
             </w:r>
           </w:p>
         </w:tc>
@@ -1792,26 +2256,18 @@
           <w:p>
             <w:pPr>
               <w:rPr>
-                <w:rFonts w:ascii="Arial" w:hAnsi="Arial" w:cs="Arial" w:hint="eastAsia"/>
-                <w:sz w:val="24"/>
-                <w:szCs w:val="24"/>
-              </w:rPr>
-            </w:pPr>
-            <w:r>
-              <w:rPr>
-                <w:rFonts w:ascii="Arial" w:hAnsi="Arial" w:cs="Arial" w:hint="eastAsia"/>
-                <w:sz w:val="24"/>
-                <w:szCs w:val="24"/>
-              </w:rPr>
-              <w:t xml:space="preserve">When ball arrive, it will be </w:t>
-            </w:r>
-            <w:r>
-              <w:rPr>
-                <w:rFonts w:ascii="Arial" w:hAnsi="Arial" w:cs="Arial"/>
-                <w:sz w:val="24"/>
-                <w:szCs w:val="24"/>
-              </w:rPr>
-              <w:t>trapped in</w:t>
+                <w:rFonts w:ascii="Arial" w:hAnsi="Arial" w:cs="Arial"/>
+                <w:sz w:val="24"/>
+                <w:szCs w:val="24"/>
+              </w:rPr>
+            </w:pPr>
+            <w:r>
+              <w:rPr>
+                <w:rFonts w:ascii="Arial" w:hAnsi="Arial" w:cs="Arial"/>
+                <w:sz w:val="24"/>
+                <w:szCs w:val="24"/>
+              </w:rPr>
+              <w:t>Click to collect one ball then make it go to switch</w:t>
             </w:r>
           </w:p>
         </w:tc>
@@ -1824,18 +2280,26 @@
           <w:p>
             <w:pPr>
               <w:rPr>
+                <w:rFonts w:ascii="Arial" w:hAnsi="Arial" w:cs="Arial"/>
+                <w:sz w:val="24"/>
+                <w:szCs w:val="24"/>
+              </w:rPr>
+            </w:pPr>
+            <w:r>
+              <w:rPr>
                 <w:rFonts w:ascii="Arial" w:hAnsi="Arial" w:cs="Arial" w:hint="eastAsia"/>
                 <w:sz w:val="24"/>
                 <w:szCs w:val="24"/>
               </w:rPr>
-            </w:pPr>
-            <w:r>
-              <w:rPr>
-                <w:rFonts w:ascii="Arial" w:hAnsi="Arial" w:cs="Arial" w:hint="eastAsia"/>
-                <w:sz w:val="24"/>
-                <w:szCs w:val="24"/>
-              </w:rPr>
-              <w:t>Switch</w:t>
+              <w:t>To</w:t>
+            </w:r>
+            <w:r>
+              <w:rPr>
+                <w:rFonts w:ascii="Arial" w:hAnsi="Arial" w:cs="Arial"/>
+                <w:sz w:val="24"/>
+                <w:szCs w:val="24"/>
+              </w:rPr>
+              <w:t>aster</w:t>
             </w:r>
           </w:p>
         </w:tc>
@@ -1846,42 +2310,26 @@
           <w:p>
             <w:pPr>
               <w:rPr>
+                <w:rFonts w:ascii="Arial" w:hAnsi="Arial" w:cs="Arial"/>
+                <w:sz w:val="24"/>
+                <w:szCs w:val="24"/>
+              </w:rPr>
+            </w:pPr>
+            <w:r>
+              <w:rPr>
                 <w:rFonts w:ascii="Arial" w:hAnsi="Arial" w:cs="Arial" w:hint="eastAsia"/>
                 <w:sz w:val="24"/>
                 <w:szCs w:val="24"/>
               </w:rPr>
-            </w:pPr>
-            <w:r>
-              <w:rPr>
-                <w:rFonts w:ascii="Arial" w:hAnsi="Arial" w:cs="Arial" w:hint="eastAsia"/>
-                <w:sz w:val="24"/>
-                <w:szCs w:val="24"/>
-              </w:rPr>
-              <w:t xml:space="preserve">Create </w:t>
-            </w:r>
-            <w:r>
-              <w:rPr>
-                <w:rFonts w:ascii="Arial" w:hAnsi="Arial" w:cs="Arial"/>
-                <w:sz w:val="24"/>
-                <w:szCs w:val="24"/>
-              </w:rPr>
-              <w:t>black</w:t>
-            </w:r>
-            <w:r>
-              <w:rPr>
-                <w:rFonts w:ascii="Arial" w:hAnsi="Arial" w:cs="Arial" w:hint="eastAsia"/>
-                <w:sz w:val="24"/>
-                <w:szCs w:val="24"/>
-              </w:rPr>
-              <w:t xml:space="preserve"> area</w:t>
-            </w:r>
-            <w:r>
-              <w:rPr>
-                <w:rFonts w:ascii="Arial" w:hAnsi="Arial" w:cs="Arial"/>
-                <w:sz w:val="24"/>
-                <w:szCs w:val="24"/>
-              </w:rPr>
-              <w:t>, if the ball cross and the ball is black, it will make toaster pop another ball.</w:t>
+              <w:t xml:space="preserve">When ball arrive, it will be </w:t>
+            </w:r>
+            <w:r>
+              <w:rPr>
+                <w:rFonts w:ascii="Arial" w:hAnsi="Arial" w:cs="Arial"/>
+                <w:sz w:val="24"/>
+                <w:szCs w:val="24"/>
+              </w:rPr>
+              <w:t>trapped in</w:t>
             </w:r>
           </w:p>
         </w:tc>
@@ -1894,18 +2342,18 @@
           <w:p>
             <w:pPr>
               <w:rPr>
+                <w:rFonts w:ascii="Arial" w:hAnsi="Arial" w:cs="Arial"/>
+                <w:sz w:val="24"/>
+                <w:szCs w:val="24"/>
+              </w:rPr>
+            </w:pPr>
+            <w:r>
+              <w:rPr>
                 <w:rFonts w:ascii="Arial" w:hAnsi="Arial" w:cs="Arial" w:hint="eastAsia"/>
                 <w:sz w:val="24"/>
                 <w:szCs w:val="24"/>
               </w:rPr>
-            </w:pPr>
-            <w:r>
-              <w:rPr>
-                <w:rFonts w:ascii="Arial" w:hAnsi="Arial" w:cs="Arial" w:hint="eastAsia"/>
-                <w:sz w:val="24"/>
-                <w:szCs w:val="24"/>
-              </w:rPr>
-              <w:t>Star</w:t>
+              <w:t>Switch</w:t>
             </w:r>
           </w:p>
         </w:tc>
@@ -1916,7 +2364,63 @@
           <w:p>
             <w:pPr>
               <w:rPr>
-                <w:rFonts w:ascii="Arial" w:hAnsi="Arial" w:cs="Arial" w:hint="eastAsia"/>
+                <w:rFonts w:ascii="Arial" w:hAnsi="Arial" w:cs="Arial"/>
+                <w:sz w:val="24"/>
+                <w:szCs w:val="24"/>
+              </w:rPr>
+            </w:pPr>
+            <w:proofErr w:type="gramStart"/>
+            <w:r>
+              <w:rPr>
+                <w:rFonts w:ascii="Arial" w:hAnsi="Arial" w:cs="Arial"/>
+                <w:sz w:val="24"/>
+                <w:szCs w:val="24"/>
+              </w:rPr>
+              <w:t>if</w:t>
+            </w:r>
+            <w:proofErr w:type="gramEnd"/>
+            <w:r>
+              <w:rPr>
+                <w:rFonts w:ascii="Arial" w:hAnsi="Arial" w:cs="Arial"/>
+                <w:sz w:val="24"/>
+                <w:szCs w:val="24"/>
+              </w:rPr>
+              <w:t xml:space="preserve"> the ball cross and the ball is black, it will make toaster pop another ball.</w:t>
+            </w:r>
+          </w:p>
+        </w:tc>
+      </w:tr>
+      <w:tr>
+        <w:tc>
+          <w:tcPr>
+            <w:tcW w:w="4148" w:type="dxa"/>
+          </w:tcPr>
+          <w:p>
+            <w:pPr>
+              <w:rPr>
+                <w:rFonts w:ascii="Arial" w:hAnsi="Arial" w:cs="Arial"/>
+                <w:sz w:val="24"/>
+                <w:szCs w:val="24"/>
+              </w:rPr>
+            </w:pPr>
+            <w:r>
+              <w:rPr>
+                <w:rFonts w:ascii="Arial" w:hAnsi="Arial" w:cs="Arial"/>
+                <w:sz w:val="24"/>
+                <w:szCs w:val="24"/>
+              </w:rPr>
+              <w:t>Destination</w:t>
+            </w:r>
+          </w:p>
+        </w:tc>
+        <w:tc>
+          <w:tcPr>
+            <w:tcW w:w="4148" w:type="dxa"/>
+          </w:tcPr>
+          <w:p>
+            <w:pPr>
+              <w:rPr>
+                <w:rFonts w:ascii="Arial" w:hAnsi="Arial" w:cs="Arial"/>
                 <w:sz w:val="24"/>
                 <w:szCs w:val="24"/>
               </w:rPr>
@@ -1937,13 +2441,11 @@
       <w:pPr>
         <w:outlineLvl w:val="1"/>
         <w:rPr>
-          <w:rFonts w:ascii="Arial" w:hAnsi="Arial" w:cs="Arial" w:hint="eastAsia"/>
+          <w:rFonts w:ascii="Arial" w:hAnsi="Arial" w:cs="Arial"/>
           <w:b/>
           <w:sz w:val="28"/>
         </w:rPr>
       </w:pPr>
-      <w:bookmarkStart w:id="2" w:name="_GoBack"/>
-      <w:bookmarkEnd w:id="2"/>
     </w:p>
     <w:sectPr>
       <w:pgSz w:w="11906" w:h="16838"/>
@@ -2491,6 +2993,18 @@
       <w:u w:val="single"/>
     </w:rPr>
   </w:style>
+  <w:style w:type="paragraph" w:styleId="TOC2">
+    <w:name w:val="toc 2"/>
+    <w:basedOn w:val="Normal"/>
+    <w:next w:val="Normal"/>
+    <w:autoRedefine/>
+    <w:uiPriority w:val="39"/>
+    <w:unhideWhenUsed/>
+    <w:rsid w:val="00CF5A4F"/>
+    <w:pPr>
+      <w:ind w:leftChars="200" w:left="420"/>
+    </w:pPr>
+  </w:style>
 </w:styles>
 </file>
 
@@ -2760,7 +3274,7 @@
 </file>
 
 <file path=customXml/itemProps1.xml><?xml version="1.0" encoding="utf-8"?>
-<ds:datastoreItem xmlns:ds="http://schemas.openxmlformats.org/officeDocument/2006/customXml" ds:itemID="{C8E2DA90-49E4-4256-B690-AFA5C85603CD}">
+<ds:datastoreItem xmlns:ds="http://schemas.openxmlformats.org/officeDocument/2006/customXml" ds:itemID="{7EFED614-BE93-4E29-A978-51008610AC56}">
   <ds:schemaRefs>
     <ds:schemaRef ds:uri="http://schemas.openxmlformats.org/officeDocument/2006/bibliography"/>
   </ds:schemaRefs>

</xml_diff>